<commit_message>
With all features required - first draft
</commit_message>
<xml_diff>
--- a/FIT 3179 Homework Week 9.docx
+++ b/FIT 3179 Homework Week 9.docx
@@ -5,12 +5,217 @@
     <w:p>
       <w:pPr>
         <w:rPr>
+          <w:rFonts w:hint="eastAsia"/>
           <w:lang w:val="en-US"/>
         </w:rPr>
       </w:pPr>
+      <w:r>
+        <w:rPr>
+          <w:lang w:val="en-US"/>
+        </w:rPr>
+        <w:t>URL:</w:t>
+      </w:r>
+      <w:r>
+        <w:rPr>
+          <w:lang w:val="en-US"/>
+        </w:rPr>
+        <w:t xml:space="preserve"> </w:t>
+      </w:r>
+      <w:hyperlink r:id="rId6" w:history="1">
+        <w:r>
+          <w:rPr>
+            <w:rStyle w:val="Hyperlink"/>
+            <w:lang w:val="en-US"/>
+          </w:rPr>
+          <w:t>https://gosearchgoole.github.io/FIT-3179-Week-9-Homework/</w:t>
+        </w:r>
+      </w:hyperlink>
+    </w:p>
+    <w:p>
+      <w:pPr>
+        <w:rPr>
+          <w:lang w:val="en-US"/>
+        </w:rPr>
+      </w:pPr>
+    </w:p>
+    <w:p>
+      <w:pPr>
+        <w:rPr>
+          <w:lang w:val="en-US"/>
+        </w:rPr>
+      </w:pPr>
+      <w:proofErr w:type="spellStart"/>
+      <w:r>
+        <w:rPr>
+          <w:lang w:val="en-US"/>
+        </w:rPr>
+        <w:t>Screenshoot</w:t>
+      </w:r>
+      <w:proofErr w:type="spellEnd"/>
+      <w:r>
+        <w:rPr>
+          <w:lang w:val="en-US"/>
+        </w:rPr>
+        <w:t>:</w:t>
+      </w:r>
+    </w:p>
+    <w:p>
+      <w:pPr>
+        <w:rPr>
+          <w:lang w:val="en-US"/>
+        </w:rPr>
+      </w:pPr>
+    </w:p>
+    <w:p>
+      <w:pPr>
+        <w:rPr>
+          <w:lang w:val="en-US"/>
+        </w:rPr>
+      </w:pPr>
+      <w:r>
+        <w:rPr>
+          <w:lang w:val="en-US"/>
+        </w:rPr>
+        <w:t>• The domain of your visualization</w:t>
+      </w:r>
+    </w:p>
+    <w:p>
+      <w:pPr>
+        <w:rPr>
+          <w:lang w:val="en-US"/>
+        </w:rPr>
+      </w:pPr>
+      <w:r>
+        <w:rPr>
+          <w:lang w:val="en-US"/>
+        </w:rPr>
+        <w:t xml:space="preserve">The </w:t>
+      </w:r>
+      <w:proofErr w:type="spellStart"/>
+      <w:r>
+        <w:rPr>
+          <w:lang w:val="en-US"/>
+        </w:rPr>
+        <w:t>visualised</w:t>
+      </w:r>
+      <w:proofErr w:type="spellEnd"/>
+      <w:r>
+        <w:rPr>
+          <w:lang w:val="en-US"/>
+        </w:rPr>
+        <w:t xml:space="preserve"> dataset (attribute types, </w:t>
+      </w:r>
+      <w:proofErr w:type="gramStart"/>
+      <w:r>
+        <w:rPr>
+          <w:lang w:val="en-US"/>
+        </w:rPr>
+        <w:t>source</w:t>
+      </w:r>
+      <w:proofErr w:type="gramEnd"/>
+      <w:r>
+        <w:rPr>
+          <w:lang w:val="en-US"/>
+        </w:rPr>
+        <w:t xml:space="preserve"> and author, etc.) </w:t>
+      </w:r>
+    </w:p>
+    <w:p>
+      <w:pPr>
+        <w:rPr>
+          <w:lang w:val="en-US"/>
+        </w:rPr>
+      </w:pPr>
+      <w:r>
+        <w:rPr>
+          <w:lang w:val="en-US"/>
+        </w:rPr>
+        <w:t xml:space="preserve">o Data transformation that you applied (if any), such as </w:t>
+      </w:r>
+      <w:proofErr w:type="spellStart"/>
+      <w:r>
+        <w:rPr>
+          <w:lang w:val="en-US"/>
+        </w:rPr>
+        <w:t>normalisation</w:t>
+      </w:r>
+      <w:proofErr w:type="spellEnd"/>
+      <w:r>
+        <w:rPr>
+          <w:lang w:val="en-US"/>
+        </w:rPr>
+        <w:t xml:space="preserve"> </w:t>
+      </w:r>
+    </w:p>
+    <w:p>
+      <w:pPr>
+        <w:rPr>
+          <w:lang w:val="en-US"/>
+        </w:rPr>
+      </w:pPr>
+      <w:r>
+        <w:rPr>
+          <w:lang w:val="en-US"/>
+        </w:rPr>
+        <w:t xml:space="preserve">by area or population. </w:t>
+      </w:r>
+    </w:p>
+    <w:p>
+      <w:pPr>
+        <w:rPr>
+          <w:lang w:val="en-US"/>
+        </w:rPr>
+      </w:pPr>
+      <w:r>
+        <w:rPr>
+          <w:lang w:val="en-US"/>
+        </w:rPr>
+        <w:t xml:space="preserve">o A justification for the type of map idiom used. For example, </w:t>
+      </w:r>
+      <w:proofErr w:type="gramStart"/>
+      <w:r>
+        <w:rPr>
+          <w:lang w:val="en-US"/>
+        </w:rPr>
+        <w:t>explain</w:t>
+      </w:r>
+      <w:proofErr w:type="gramEnd"/>
+      <w:r>
+        <w:rPr>
+          <w:lang w:val="en-US"/>
+        </w:rPr>
+        <w:t xml:space="preserve"> </w:t>
+      </w:r>
+    </w:p>
+    <w:p>
+      <w:pPr>
+        <w:rPr>
+          <w:lang w:val="en-US"/>
+        </w:rPr>
+      </w:pPr>
+      <w:r>
+        <w:rPr>
+          <w:lang w:val="en-US"/>
+        </w:rPr>
+        <w:t xml:space="preserve">why you chose to create a proportional symbol map instead of a </w:t>
+      </w:r>
+    </w:p>
+    <w:p>
+      <w:pPr>
+        <w:rPr>
+          <w:rFonts w:hint="eastAsia"/>
+          <w:lang w:val="en-US"/>
+        </w:rPr>
+      </w:pPr>
+      <w:r>
+        <w:rPr>
+          <w:lang w:val="en-US"/>
+        </w:rPr>
+        <w:t xml:space="preserve">choropleth map or a dot map. </w:t>
+      </w:r>
     </w:p>
     <w:sectPr>
-      <w:headerReference w:type="default" r:id="rId6"/>
+      <w:headerReference w:type="default" r:id="rId7"/>
       <w:pgSz w:w="12240" w:h="15840"/>
       <w:pgMar w:top="1440" w:right="1440" w:bottom="1440" w:left="1440" w:header="708" w:footer="708" w:gutter="0"/>
       <w:cols w:space="708"/>

</xml_diff>